<commit_message>
modified the deployment section
</commit_message>
<xml_diff>
--- a/Release/CRM X-Men board/Sprints/TC MSD Sprint 2/Release Notes - CRM X-Men board Sprint - TC MSD Sprint 2.docx
+++ b/Release/CRM X-Men board/Sprints/TC MSD Sprint 2/Release Notes - CRM X-Men board Sprint - TC MSD Sprint 2.docx
@@ -68,6 +68,881 @@
         </w:rPr>
       </w:pPr>
     </w:p>
+    <w:sdt>
+      <w:sdtPr>
+        <w:id w:val="571020235"/>
+        <w:docPartObj>
+          <w:docPartGallery w:val="Table of Contents"/>
+          <w:docPartUnique/>
+        </w:docPartObj>
+      </w:sdtPr>
+      <w:sdtEndPr>
+        <w:rPr>
+          <w:rFonts w:asciiTheme="minorHAnsi" w:eastAsiaTheme="minorHAnsi" w:hAnsiTheme="minorHAnsi" w:cstheme="minorBidi"/>
+          <w:b/>
+          <w:bCs/>
+          <w:noProof/>
+          <w:color w:val="auto"/>
+          <w:sz w:val="22"/>
+          <w:szCs w:val="22"/>
+        </w:rPr>
+      </w:sdtEndPr>
+      <w:sdtContent>
+        <w:p>
+          <w:pPr>
+            <w:pStyle w:val="TOCHeading"/>
+          </w:pPr>
+          <w:r>
+            <w:t>Contents</w:t>
+          </w:r>
+        </w:p>
+        <w:p>
+          <w:pPr>
+            <w:pStyle w:val="TOC1"/>
+            <w:tabs>
+              <w:tab w:val="right" w:leader="dot" w:pos="9350"/>
+            </w:tabs>
+            <w:rPr>
+              <w:noProof/>
+            </w:rPr>
+          </w:pPr>
+          <w:r>
+            <w:fldChar w:fldCharType="begin"/>
+          </w:r>
+          <w:r>
+            <w:instrText xml:space="preserve"> TOC \o "1-3" \h \z \u </w:instrText>
+          </w:r>
+          <w:r>
+            <w:fldChar w:fldCharType="separate"/>
+          </w:r>
+          <w:hyperlink w:anchor="_Toc476569872" w:history="1">
+            <w:r>
+              <w:rPr>
+                <w:rStyle w:val="Hyperlink"/>
+                <w:noProof/>
+                <w:lang w:val="en-GB"/>
+              </w:rPr>
+              <w:t>Overview</w:t>
+            </w:r>
+            <w:r>
+              <w:rPr>
+                <w:noProof/>
+                <w:webHidden/>
+              </w:rPr>
+              <w:tab/>
+            </w:r>
+            <w:r>
+              <w:rPr>
+                <w:noProof/>
+                <w:webHidden/>
+              </w:rPr>
+              <w:fldChar w:fldCharType="begin"/>
+            </w:r>
+            <w:r>
+              <w:rPr>
+                <w:noProof/>
+                <w:webHidden/>
+              </w:rPr>
+              <w:instrText xml:space="preserve"> PAGEREF _Toc476569872 \h </w:instrText>
+            </w:r>
+            <w:r>
+              <w:rPr>
+                <w:noProof/>
+                <w:webHidden/>
+              </w:rPr>
+            </w:r>
+            <w:r>
+              <w:rPr>
+                <w:noProof/>
+                <w:webHidden/>
+              </w:rPr>
+              <w:fldChar w:fldCharType="separate"/>
+            </w:r>
+            <w:r>
+              <w:rPr>
+                <w:noProof/>
+                <w:webHidden/>
+              </w:rPr>
+              <w:t>1</w:t>
+            </w:r>
+            <w:r>
+              <w:rPr>
+                <w:noProof/>
+                <w:webHidden/>
+              </w:rPr>
+              <w:fldChar w:fldCharType="end"/>
+            </w:r>
+          </w:hyperlink>
+        </w:p>
+        <w:p>
+          <w:pPr>
+            <w:pStyle w:val="TOC1"/>
+            <w:tabs>
+              <w:tab w:val="right" w:leader="dot" w:pos="9350"/>
+            </w:tabs>
+            <w:rPr>
+              <w:noProof/>
+            </w:rPr>
+          </w:pPr>
+          <w:hyperlink w:anchor="_Toc476569873" w:history="1">
+            <w:r>
+              <w:rPr>
+                <w:rStyle w:val="Hyperlink"/>
+                <w:noProof/>
+                <w:lang w:val="en-GB"/>
+              </w:rPr>
+              <w:t>Work Items</w:t>
+            </w:r>
+            <w:r>
+              <w:rPr>
+                <w:noProof/>
+                <w:webHidden/>
+              </w:rPr>
+              <w:tab/>
+            </w:r>
+            <w:r>
+              <w:rPr>
+                <w:noProof/>
+                <w:webHidden/>
+              </w:rPr>
+              <w:fldChar w:fldCharType="begin"/>
+            </w:r>
+            <w:r>
+              <w:rPr>
+                <w:noProof/>
+                <w:webHidden/>
+              </w:rPr>
+              <w:instrText xml:space="preserve"> PAGEREF _Toc476569873 \h </w:instrText>
+            </w:r>
+            <w:r>
+              <w:rPr>
+                <w:noProof/>
+                <w:webHidden/>
+              </w:rPr>
+            </w:r>
+            <w:r>
+              <w:rPr>
+                <w:noProof/>
+                <w:webHidden/>
+              </w:rPr>
+              <w:fldChar w:fldCharType="separate"/>
+            </w:r>
+            <w:r>
+              <w:rPr>
+                <w:noProof/>
+                <w:webHidden/>
+              </w:rPr>
+              <w:t>1</w:t>
+            </w:r>
+            <w:r>
+              <w:rPr>
+                <w:noProof/>
+                <w:webHidden/>
+              </w:rPr>
+              <w:fldChar w:fldCharType="end"/>
+            </w:r>
+          </w:hyperlink>
+        </w:p>
+        <w:p>
+          <w:pPr>
+            <w:pStyle w:val="TOC2"/>
+            <w:tabs>
+              <w:tab w:val="right" w:leader="dot" w:pos="9350"/>
+            </w:tabs>
+            <w:rPr>
+              <w:noProof/>
+            </w:rPr>
+          </w:pPr>
+          <w:hyperlink w:anchor="_Toc476569874" w:history="1">
+            <w:r>
+              <w:rPr>
+                <w:rStyle w:val="Hyperlink"/>
+                <w:noProof/>
+                <w:lang w:val="en-GB"/>
+              </w:rPr>
+              <w:t>User Stories</w:t>
+            </w:r>
+            <w:r>
+              <w:rPr>
+                <w:noProof/>
+                <w:webHidden/>
+              </w:rPr>
+              <w:tab/>
+            </w:r>
+            <w:r>
+              <w:rPr>
+                <w:noProof/>
+                <w:webHidden/>
+              </w:rPr>
+              <w:fldChar w:fldCharType="begin"/>
+            </w:r>
+            <w:r>
+              <w:rPr>
+                <w:noProof/>
+                <w:webHidden/>
+              </w:rPr>
+              <w:instrText xml:space="preserve"> PAGEREF _Toc476569874 \h </w:instrText>
+            </w:r>
+            <w:r>
+              <w:rPr>
+                <w:noProof/>
+                <w:webHidden/>
+              </w:rPr>
+            </w:r>
+            <w:r>
+              <w:rPr>
+                <w:noProof/>
+                <w:webHidden/>
+              </w:rPr>
+              <w:fldChar w:fldCharType="separate"/>
+            </w:r>
+            <w:r>
+              <w:rPr>
+                <w:noProof/>
+                <w:webHidden/>
+              </w:rPr>
+              <w:t>1</w:t>
+            </w:r>
+            <w:r>
+              <w:rPr>
+                <w:noProof/>
+                <w:webHidden/>
+              </w:rPr>
+              <w:fldChar w:fldCharType="end"/>
+            </w:r>
+          </w:hyperlink>
+        </w:p>
+        <w:p>
+          <w:pPr>
+            <w:pStyle w:val="TOC2"/>
+            <w:tabs>
+              <w:tab w:val="right" w:leader="dot" w:pos="9350"/>
+            </w:tabs>
+            <w:rPr>
+              <w:noProof/>
+            </w:rPr>
+          </w:pPr>
+          <w:hyperlink w:anchor="_Toc476569875" w:history="1">
+            <w:r>
+              <w:rPr>
+                <w:rStyle w:val="Hyperlink"/>
+                <w:noProof/>
+                <w:lang w:val="en-GB"/>
+              </w:rPr>
+              <w:t>Defects</w:t>
+            </w:r>
+            <w:r>
+              <w:rPr>
+                <w:noProof/>
+                <w:webHidden/>
+              </w:rPr>
+              <w:tab/>
+            </w:r>
+            <w:r>
+              <w:rPr>
+                <w:noProof/>
+                <w:webHidden/>
+              </w:rPr>
+              <w:fldChar w:fldCharType="begin"/>
+            </w:r>
+            <w:r>
+              <w:rPr>
+                <w:noProof/>
+                <w:webHidden/>
+              </w:rPr>
+              <w:instrText xml:space="preserve"> PAGEREF _Toc476569875 \h </w:instrText>
+            </w:r>
+            <w:r>
+              <w:rPr>
+                <w:noProof/>
+                <w:webHidden/>
+              </w:rPr>
+            </w:r>
+            <w:r>
+              <w:rPr>
+                <w:noProof/>
+                <w:webHidden/>
+              </w:rPr>
+              <w:fldChar w:fldCharType="separate"/>
+            </w:r>
+            <w:r>
+              <w:rPr>
+                <w:noProof/>
+                <w:webHidden/>
+              </w:rPr>
+              <w:t>2</w:t>
+            </w:r>
+            <w:r>
+              <w:rPr>
+                <w:noProof/>
+                <w:webHidden/>
+              </w:rPr>
+              <w:fldChar w:fldCharType="end"/>
+            </w:r>
+          </w:hyperlink>
+        </w:p>
+        <w:p>
+          <w:pPr>
+            <w:pStyle w:val="TOC1"/>
+            <w:tabs>
+              <w:tab w:val="right" w:leader="dot" w:pos="9350"/>
+            </w:tabs>
+            <w:rPr>
+              <w:noProof/>
+            </w:rPr>
+          </w:pPr>
+          <w:hyperlink w:anchor="_Toc476569876" w:history="1">
+            <w:r>
+              <w:rPr>
+                <w:rStyle w:val="Hyperlink"/>
+                <w:noProof/>
+                <w:lang w:val="en-GB"/>
+              </w:rPr>
+              <w:t>Deployment</w:t>
+            </w:r>
+            <w:r>
+              <w:rPr>
+                <w:noProof/>
+                <w:webHidden/>
+              </w:rPr>
+              <w:tab/>
+            </w:r>
+            <w:r>
+              <w:rPr>
+                <w:noProof/>
+                <w:webHidden/>
+              </w:rPr>
+              <w:fldChar w:fldCharType="begin"/>
+            </w:r>
+            <w:r>
+              <w:rPr>
+                <w:noProof/>
+                <w:webHidden/>
+              </w:rPr>
+              <w:instrText xml:space="preserve"> PAGEREF _Toc476569876 \h </w:instrText>
+            </w:r>
+            <w:r>
+              <w:rPr>
+                <w:noProof/>
+                <w:webHidden/>
+              </w:rPr>
+            </w:r>
+            <w:r>
+              <w:rPr>
+                <w:noProof/>
+                <w:webHidden/>
+              </w:rPr>
+              <w:fldChar w:fldCharType="separate"/>
+            </w:r>
+            <w:r>
+              <w:rPr>
+                <w:noProof/>
+                <w:webHidden/>
+              </w:rPr>
+              <w:t>2</w:t>
+            </w:r>
+            <w:r>
+              <w:rPr>
+                <w:noProof/>
+                <w:webHidden/>
+              </w:rPr>
+              <w:fldChar w:fldCharType="end"/>
+            </w:r>
+          </w:hyperlink>
+        </w:p>
+        <w:p>
+          <w:pPr>
+            <w:pStyle w:val="TOC2"/>
+            <w:tabs>
+              <w:tab w:val="right" w:leader="dot" w:pos="9350"/>
+            </w:tabs>
+            <w:rPr>
+              <w:noProof/>
+            </w:rPr>
+          </w:pPr>
+          <w:hyperlink w:anchor="_Toc476569877" w:history="1">
+            <w:r>
+              <w:rPr>
+                <w:rStyle w:val="Hyperlink"/>
+                <w:noProof/>
+                <w:lang w:val="en-GB"/>
+              </w:rPr>
+              <w:t>Release folder</w:t>
+            </w:r>
+            <w:r>
+              <w:rPr>
+                <w:noProof/>
+                <w:webHidden/>
+              </w:rPr>
+              <w:tab/>
+            </w:r>
+            <w:r>
+              <w:rPr>
+                <w:noProof/>
+                <w:webHidden/>
+              </w:rPr>
+              <w:fldChar w:fldCharType="begin"/>
+            </w:r>
+            <w:r>
+              <w:rPr>
+                <w:noProof/>
+                <w:webHidden/>
+              </w:rPr>
+              <w:instrText xml:space="preserve"> PAGEREF _Toc476569877 \h </w:instrText>
+            </w:r>
+            <w:r>
+              <w:rPr>
+                <w:noProof/>
+                <w:webHidden/>
+              </w:rPr>
+            </w:r>
+            <w:r>
+              <w:rPr>
+                <w:noProof/>
+                <w:webHidden/>
+              </w:rPr>
+              <w:fldChar w:fldCharType="separate"/>
+            </w:r>
+            <w:r>
+              <w:rPr>
+                <w:noProof/>
+                <w:webHidden/>
+              </w:rPr>
+              <w:t>2</w:t>
+            </w:r>
+            <w:r>
+              <w:rPr>
+                <w:noProof/>
+                <w:webHidden/>
+              </w:rPr>
+              <w:fldChar w:fldCharType="end"/>
+            </w:r>
+          </w:hyperlink>
+        </w:p>
+        <w:p>
+          <w:pPr>
+            <w:pStyle w:val="TOC2"/>
+            <w:tabs>
+              <w:tab w:val="right" w:leader="dot" w:pos="9350"/>
+            </w:tabs>
+            <w:rPr>
+              <w:noProof/>
+            </w:rPr>
+          </w:pPr>
+          <w:hyperlink w:anchor="_Toc476569878" w:history="1">
+            <w:r>
+              <w:rPr>
+                <w:rStyle w:val="Hyperlink"/>
+                <w:noProof/>
+                <w:lang w:val="en-GB"/>
+              </w:rPr>
+              <w:t>Version</w:t>
+            </w:r>
+            <w:r>
+              <w:rPr>
+                <w:noProof/>
+                <w:webHidden/>
+              </w:rPr>
+              <w:tab/>
+            </w:r>
+            <w:r>
+              <w:rPr>
+                <w:noProof/>
+                <w:webHidden/>
+              </w:rPr>
+              <w:fldChar w:fldCharType="begin"/>
+            </w:r>
+            <w:r>
+              <w:rPr>
+                <w:noProof/>
+                <w:webHidden/>
+              </w:rPr>
+              <w:instrText xml:space="preserve"> PAGEREF _Toc476569878 \h </w:instrText>
+            </w:r>
+            <w:r>
+              <w:rPr>
+                <w:noProof/>
+                <w:webHidden/>
+              </w:rPr>
+            </w:r>
+            <w:r>
+              <w:rPr>
+                <w:noProof/>
+                <w:webHidden/>
+              </w:rPr>
+              <w:fldChar w:fldCharType="separate"/>
+            </w:r>
+            <w:r>
+              <w:rPr>
+                <w:noProof/>
+                <w:webHidden/>
+              </w:rPr>
+              <w:t>2</w:t>
+            </w:r>
+            <w:r>
+              <w:rPr>
+                <w:noProof/>
+                <w:webHidden/>
+              </w:rPr>
+              <w:fldChar w:fldCharType="end"/>
+            </w:r>
+          </w:hyperlink>
+        </w:p>
+        <w:p>
+          <w:pPr>
+            <w:pStyle w:val="TOC2"/>
+            <w:tabs>
+              <w:tab w:val="right" w:leader="dot" w:pos="9350"/>
+            </w:tabs>
+            <w:rPr>
+              <w:noProof/>
+            </w:rPr>
+          </w:pPr>
+          <w:hyperlink w:anchor="_Toc476569879" w:history="1">
+            <w:r>
+              <w:rPr>
+                <w:rStyle w:val="Hyperlink"/>
+                <w:noProof/>
+                <w:lang w:val="en-GB"/>
+              </w:rPr>
+              <w:t>High Level Steps</w:t>
+            </w:r>
+            <w:r>
+              <w:rPr>
+                <w:noProof/>
+                <w:webHidden/>
+              </w:rPr>
+              <w:tab/>
+            </w:r>
+            <w:r>
+              <w:rPr>
+                <w:noProof/>
+                <w:webHidden/>
+              </w:rPr>
+              <w:fldChar w:fldCharType="begin"/>
+            </w:r>
+            <w:r>
+              <w:rPr>
+                <w:noProof/>
+                <w:webHidden/>
+              </w:rPr>
+              <w:instrText xml:space="preserve"> PAGEREF _Toc476569879 \h </w:instrText>
+            </w:r>
+            <w:r>
+              <w:rPr>
+                <w:noProof/>
+                <w:webHidden/>
+              </w:rPr>
+            </w:r>
+            <w:r>
+              <w:rPr>
+                <w:noProof/>
+                <w:webHidden/>
+              </w:rPr>
+              <w:fldChar w:fldCharType="separate"/>
+            </w:r>
+            <w:r>
+              <w:rPr>
+                <w:noProof/>
+                <w:webHidden/>
+              </w:rPr>
+              <w:t>2</w:t>
+            </w:r>
+            <w:r>
+              <w:rPr>
+                <w:noProof/>
+                <w:webHidden/>
+              </w:rPr>
+              <w:fldChar w:fldCharType="end"/>
+            </w:r>
+          </w:hyperlink>
+        </w:p>
+        <w:p>
+          <w:pPr>
+            <w:pStyle w:val="TOC3"/>
+            <w:tabs>
+              <w:tab w:val="right" w:leader="dot" w:pos="9350"/>
+            </w:tabs>
+            <w:rPr>
+              <w:noProof/>
+            </w:rPr>
+          </w:pPr>
+          <w:hyperlink w:anchor="_Toc476569880" w:history="1">
+            <w:r>
+              <w:rPr>
+                <w:rStyle w:val="Hyperlink"/>
+                <w:noProof/>
+                <w:lang w:val="en-GB"/>
+              </w:rPr>
+              <w:t>CRM Solutions and Data</w:t>
+            </w:r>
+            <w:r>
+              <w:rPr>
+                <w:noProof/>
+                <w:webHidden/>
+              </w:rPr>
+              <w:tab/>
+            </w:r>
+            <w:r>
+              <w:rPr>
+                <w:noProof/>
+                <w:webHidden/>
+              </w:rPr>
+              <w:fldChar w:fldCharType="begin"/>
+            </w:r>
+            <w:r>
+              <w:rPr>
+                <w:noProof/>
+                <w:webHidden/>
+              </w:rPr>
+              <w:instrText xml:space="preserve"> PAGEREF _Toc476569880 \h </w:instrText>
+            </w:r>
+            <w:r>
+              <w:rPr>
+                <w:noProof/>
+                <w:webHidden/>
+              </w:rPr>
+            </w:r>
+            <w:r>
+              <w:rPr>
+                <w:noProof/>
+                <w:webHidden/>
+              </w:rPr>
+              <w:fldChar w:fldCharType="separate"/>
+            </w:r>
+            <w:r>
+              <w:rPr>
+                <w:noProof/>
+                <w:webHidden/>
+              </w:rPr>
+              <w:t>2</w:t>
+            </w:r>
+            <w:r>
+              <w:rPr>
+                <w:noProof/>
+                <w:webHidden/>
+              </w:rPr>
+              <w:fldChar w:fldCharType="end"/>
+            </w:r>
+          </w:hyperlink>
+        </w:p>
+        <w:p>
+          <w:pPr>
+            <w:pStyle w:val="TOC3"/>
+            <w:tabs>
+              <w:tab w:val="right" w:leader="dot" w:pos="9350"/>
+            </w:tabs>
+            <w:rPr>
+              <w:noProof/>
+            </w:rPr>
+          </w:pPr>
+          <w:hyperlink w:anchor="_Toc476569881" w:history="1">
+            <w:r>
+              <w:rPr>
+                <w:rStyle w:val="Hyperlink"/>
+                <w:noProof/>
+                <w:lang w:val="en-GB"/>
+              </w:rPr>
+              <w:t>MSD Service Layer</w:t>
+            </w:r>
+            <w:r>
+              <w:rPr>
+                <w:noProof/>
+                <w:webHidden/>
+              </w:rPr>
+              <w:tab/>
+            </w:r>
+            <w:r>
+              <w:rPr>
+                <w:noProof/>
+                <w:webHidden/>
+              </w:rPr>
+              <w:fldChar w:fldCharType="begin"/>
+            </w:r>
+            <w:r>
+              <w:rPr>
+                <w:noProof/>
+                <w:webHidden/>
+              </w:rPr>
+              <w:instrText xml:space="preserve"> PAGEREF _Toc476569881 \h </w:instrText>
+            </w:r>
+            <w:r>
+              <w:rPr>
+                <w:noProof/>
+                <w:webHidden/>
+              </w:rPr>
+            </w:r>
+            <w:r>
+              <w:rPr>
+                <w:noProof/>
+                <w:webHidden/>
+              </w:rPr>
+              <w:fldChar w:fldCharType="separate"/>
+            </w:r>
+            <w:r>
+              <w:rPr>
+                <w:noProof/>
+                <w:webHidden/>
+              </w:rPr>
+              <w:t>2</w:t>
+            </w:r>
+            <w:r>
+              <w:rPr>
+                <w:noProof/>
+                <w:webHidden/>
+              </w:rPr>
+              <w:fldChar w:fldCharType="end"/>
+            </w:r>
+          </w:hyperlink>
+        </w:p>
+        <w:p>
+          <w:pPr>
+            <w:pStyle w:val="TOC3"/>
+            <w:tabs>
+              <w:tab w:val="right" w:leader="dot" w:pos="9350"/>
+            </w:tabs>
+            <w:rPr>
+              <w:noProof/>
+            </w:rPr>
+          </w:pPr>
+          <w:hyperlink w:anchor="_Toc476569882" w:history="1">
+            <w:r>
+              <w:rPr>
+                <w:rStyle w:val="Hyperlink"/>
+                <w:noProof/>
+              </w:rPr>
+              <w:t>MSD Web Jobs</w:t>
+            </w:r>
+            <w:r>
+              <w:rPr>
+                <w:noProof/>
+                <w:webHidden/>
+              </w:rPr>
+              <w:tab/>
+            </w:r>
+            <w:r>
+              <w:rPr>
+                <w:noProof/>
+                <w:webHidden/>
+              </w:rPr>
+              <w:fldChar w:fldCharType="begin"/>
+            </w:r>
+            <w:r>
+              <w:rPr>
+                <w:noProof/>
+                <w:webHidden/>
+              </w:rPr>
+              <w:instrText xml:space="preserve"> PAGEREF _Toc476569882 \h </w:instrText>
+            </w:r>
+            <w:r>
+              <w:rPr>
+                <w:noProof/>
+                <w:webHidden/>
+              </w:rPr>
+            </w:r>
+            <w:r>
+              <w:rPr>
+                <w:noProof/>
+                <w:webHidden/>
+              </w:rPr>
+              <w:fldChar w:fldCharType="separate"/>
+            </w:r>
+            <w:r>
+              <w:rPr>
+                <w:noProof/>
+                <w:webHidden/>
+              </w:rPr>
+              <w:t>3</w:t>
+            </w:r>
+            <w:r>
+              <w:rPr>
+                <w:noProof/>
+                <w:webHidden/>
+              </w:rPr>
+              <w:fldChar w:fldCharType="end"/>
+            </w:r>
+          </w:hyperlink>
+        </w:p>
+        <w:p>
+          <w:pPr>
+            <w:pStyle w:val="TOC3"/>
+            <w:tabs>
+              <w:tab w:val="right" w:leader="dot" w:pos="9350"/>
+            </w:tabs>
+            <w:rPr>
+              <w:noProof/>
+            </w:rPr>
+          </w:pPr>
+          <w:hyperlink w:anchor="_Toc476569883" w:history="1">
+            <w:r>
+              <w:rPr>
+                <w:rStyle w:val="Hyperlink"/>
+                <w:noProof/>
+              </w:rPr>
+              <w:t>Client</w:t>
+            </w:r>
+            <w:r>
+              <w:rPr>
+                <w:noProof/>
+                <w:webHidden/>
+              </w:rPr>
+              <w:tab/>
+            </w:r>
+            <w:r>
+              <w:rPr>
+                <w:noProof/>
+                <w:webHidden/>
+              </w:rPr>
+              <w:fldChar w:fldCharType="begin"/>
+            </w:r>
+            <w:r>
+              <w:rPr>
+                <w:noProof/>
+                <w:webHidden/>
+              </w:rPr>
+              <w:instrText xml:space="preserve"> PAGEREF _Toc476569883 \h </w:instrText>
+            </w:r>
+            <w:r>
+              <w:rPr>
+                <w:noProof/>
+                <w:webHidden/>
+              </w:rPr>
+            </w:r>
+            <w:r>
+              <w:rPr>
+                <w:noProof/>
+                <w:webHidden/>
+              </w:rPr>
+              <w:fldChar w:fldCharType="separate"/>
+            </w:r>
+            <w:r>
+              <w:rPr>
+                <w:noProof/>
+                <w:webHidden/>
+              </w:rPr>
+              <w:t>3</w:t>
+            </w:r>
+            <w:r>
+              <w:rPr>
+                <w:noProof/>
+                <w:webHidden/>
+              </w:rPr>
+              <w:fldChar w:fldCharType="end"/>
+            </w:r>
+          </w:hyperlink>
+        </w:p>
+        <w:p>
+          <w:r>
+            <w:rPr>
+              <w:b/>
+              <w:bCs/>
+              <w:noProof/>
+            </w:rPr>
+            <w:fldChar w:fldCharType="end"/>
+          </w:r>
+        </w:p>
+      </w:sdtContent>
+    </w:sdt>
     <w:p>
       <w:pPr>
         <w:pStyle w:val="Heading1"/>
@@ -75,67 +950,81 @@
           <w:lang w:val="en-GB"/>
         </w:rPr>
       </w:pPr>
-      <w:r>
-        <w:rPr>
-          <w:lang w:val="en-GB"/>
-        </w:rPr>
-        <w:t>Overview</w:t>
-      </w:r>
     </w:p>
     <w:p>
       <w:pPr>
-        <w:rPr>
-          <w:lang w:val="en-GB"/>
-        </w:rPr>
-      </w:pPr>
-      <w:r>
-        <w:rPr>
-          <w:lang w:val="en-GB"/>
-        </w:rPr>
-        <w:t xml:space="preserve">This document calls out the release notes specific to sprint </w:t>
-      </w:r>
-      <w:r>
-        <w:rPr>
-          <w:b/>
-          <w:lang w:val="en-GB"/>
-        </w:rPr>
-        <w:t>TC MS</w:t>
-      </w:r>
-      <w:r>
-        <w:rPr>
-          <w:b/>
-          <w:lang w:val="en-GB"/>
-        </w:rPr>
-        <w:t>D Sprint 2</w:t>
-      </w:r>
+        <w:pStyle w:val="Heading1"/>
+        <w:rPr>
+          <w:lang w:val="en-GB"/>
+        </w:rPr>
+      </w:pPr>
+      <w:bookmarkStart w:id="0" w:name="_Toc476569872"/>
+      <w:r>
+        <w:rPr>
+          <w:lang w:val="en-GB"/>
+        </w:rPr>
+        <w:t>Overview</w:t>
+      </w:r>
+      <w:bookmarkEnd w:id="0"/>
     </w:p>
     <w:p>
       <w:pPr>
-        <w:pStyle w:val="Heading1"/>
-        <w:rPr>
-          <w:lang w:val="en-GB"/>
-        </w:rPr>
-      </w:pPr>
-      <w:r>
-        <w:rPr>
-          <w:lang w:val="en-GB"/>
-        </w:rPr>
-        <w:t>Work Items</w:t>
+        <w:rPr>
+          <w:lang w:val="en-GB"/>
+        </w:rPr>
+      </w:pPr>
+      <w:r>
+        <w:rPr>
+          <w:lang w:val="en-GB"/>
+        </w:rPr>
+        <w:t xml:space="preserve">This document calls out the release notes specific to sprint </w:t>
+      </w:r>
+      <w:r>
+        <w:rPr>
+          <w:b/>
+          <w:lang w:val="en-GB"/>
+        </w:rPr>
+        <w:t>TC MS</w:t>
+      </w:r>
+      <w:r>
+        <w:rPr>
+          <w:b/>
+          <w:lang w:val="en-GB"/>
+        </w:rPr>
+        <w:t>D Sprint 2</w:t>
       </w:r>
     </w:p>
     <w:p>
       <w:pPr>
+        <w:pStyle w:val="Heading1"/>
+        <w:rPr>
+          <w:lang w:val="en-GB"/>
+        </w:rPr>
+      </w:pPr>
+      <w:bookmarkStart w:id="1" w:name="_Toc476569873"/>
+      <w:r>
+        <w:rPr>
+          <w:lang w:val="en-GB"/>
+        </w:rPr>
+        <w:t>Work Items</w:t>
+      </w:r>
+      <w:bookmarkEnd w:id="1"/>
+    </w:p>
+    <w:p>
+      <w:pPr>
         <w:pStyle w:val="Heading2"/>
         <w:rPr>
           <w:lang w:val="en-GB"/>
         </w:rPr>
       </w:pPr>
+      <w:bookmarkStart w:id="2" w:name="_Toc476569874"/>
       <w:r>
         <w:rPr>
           <w:lang w:val="en-GB"/>
         </w:rPr>
         <w:t>User Stories</w:t>
       </w:r>
+      <w:bookmarkEnd w:id="2"/>
     </w:p>
     <w:tbl>
       <w:tblPr>
@@ -561,6 +1450,7 @@
                 <w:rFonts w:ascii="Calibri" w:eastAsia="Times New Roman" w:hAnsi="Calibri" w:cs="Calibri"/>
                 <w:color w:val="000000"/>
               </w:rPr>
+              <w:lastRenderedPageBreak/>
               <w:t>CRM-379</w:t>
             </w:r>
           </w:p>
@@ -1756,7 +2646,6 @@
                 <w:rFonts w:ascii="Calibri" w:eastAsia="Times New Roman" w:hAnsi="Calibri" w:cs="Calibri"/>
                 <w:color w:val="000000"/>
               </w:rPr>
-              <w:lastRenderedPageBreak/>
               <w:t>CRM-454</w:t>
             </w:r>
           </w:p>
@@ -1912,12 +2801,14 @@
           <w:lang w:val="en-GB"/>
         </w:rPr>
       </w:pPr>
+      <w:bookmarkStart w:id="3" w:name="_Toc476569875"/>
       <w:r>
         <w:rPr>
           <w:lang w:val="en-GB"/>
         </w:rPr>
         <w:t>Defects</w:t>
       </w:r>
+      <w:bookmarkEnd w:id="3"/>
     </w:p>
     <w:p>
       <w:pPr>
@@ -1939,12 +2830,14 @@
           <w:lang w:val="en-GB"/>
         </w:rPr>
       </w:pPr>
+      <w:bookmarkStart w:id="4" w:name="_Toc476569876"/>
       <w:r>
         <w:rPr>
           <w:lang w:val="en-GB"/>
         </w:rPr>
         <w:t>Deployment</w:t>
       </w:r>
+      <w:bookmarkEnd w:id="4"/>
     </w:p>
     <w:p>
       <w:pPr>
@@ -1953,12 +2846,14 @@
           <w:lang w:val="en-GB"/>
         </w:rPr>
       </w:pPr>
+      <w:bookmarkStart w:id="5" w:name="_Toc476569877"/>
       <w:r>
         <w:rPr>
           <w:lang w:val="en-GB"/>
         </w:rPr>
         <w:t>Release folder</w:t>
       </w:r>
+      <w:bookmarkEnd w:id="5"/>
     </w:p>
     <w:p>
       <w:pPr>
@@ -1989,17 +2884,10 @@
     </w:p>
     <w:p>
       <w:pPr>
-        <w:pStyle w:val="Heading2"/>
-        <w:rPr>
-          <w:lang w:val="en-GB"/>
-        </w:rPr>
-      </w:pPr>
-      <w:r>
-        <w:rPr>
-          <w:lang w:val="en-GB"/>
-        </w:rPr>
-        <w:t>Version</w:t>
-      </w:r>
+        <w:rPr>
+          <w:lang w:val="en-GB"/>
+        </w:rPr>
+      </w:pPr>
     </w:p>
     <w:p>
       <w:pPr>
@@ -2009,23 +2897,74 @@
       </w:pPr>
       <w:r>
         <w:rPr>
-          <w:lang w:val="en-GB"/>
-        </w:rPr>
-        <w:t>CRM Solution Version: 1.0.0.35</w:t>
+          <w:noProof/>
+        </w:rPr>
+        <w:drawing>
+          <wp:inline distT="0" distB="0" distL="0" distR="0">
+            <wp:extent cx="2943225" cy="1238250"/>
+            <wp:effectExtent l="0" t="0" r="9525" b="0"/>
+            <wp:docPr id="1" name="Picture 1"/>
+            <wp:cNvGraphicFramePr>
+              <a:graphicFrameLocks xmlns:a="http://schemas.openxmlformats.org/drawingml/2006/main" noChangeAspect="1"/>
+            </wp:cNvGraphicFramePr>
+            <a:graphic xmlns:a="http://schemas.openxmlformats.org/drawingml/2006/main">
+              <a:graphicData uri="http://schemas.openxmlformats.org/drawingml/2006/picture">
+                <pic:pic xmlns:pic="http://schemas.openxmlformats.org/drawingml/2006/picture">
+                  <pic:nvPicPr>
+                    <pic:cNvPr id="0" name="Picture 1"/>
+                    <pic:cNvPicPr>
+                      <a:picLocks noChangeAspect="1" noChangeArrowheads="1"/>
+                    </pic:cNvPicPr>
+                  </pic:nvPicPr>
+                  <pic:blipFill>
+                    <a:blip r:embed="rId6">
+                      <a:extLst>
+                        <a:ext uri="{28A0092B-C50C-407E-A947-70E740481C1C}">
+                          <a14:useLocalDpi xmlns:a14="http://schemas.microsoft.com/office/drawing/2010/main" val="0"/>
+                        </a:ext>
+                      </a:extLst>
+                    </a:blip>
+                    <a:srcRect/>
+                    <a:stretch>
+                      <a:fillRect/>
+                    </a:stretch>
+                  </pic:blipFill>
+                  <pic:spPr bwMode="auto">
+                    <a:xfrm>
+                      <a:off x="0" y="0"/>
+                      <a:ext cx="2943225" cy="1238250"/>
+                    </a:xfrm>
+                    <a:prstGeom prst="rect">
+                      <a:avLst/>
+                    </a:prstGeom>
+                    <a:noFill/>
+                    <a:ln>
+                      <a:noFill/>
+                    </a:ln>
+                  </pic:spPr>
+                </pic:pic>
+              </a:graphicData>
+            </a:graphic>
+          </wp:inline>
+        </w:drawing>
       </w:r>
     </w:p>
     <w:p>
       <w:pPr>
-        <w:rPr>
-          <w:lang w:val="en-GB"/>
-        </w:rPr>
-      </w:pPr>
-      <w:r>
-        <w:rPr>
-          <w:lang w:val="en-GB"/>
-        </w:rPr>
-        <w:t>CRM Service Layer: 1.0.0.1</w:t>
-      </w:r>
+        <w:pStyle w:val="Heading2"/>
+        <w:rPr>
+          <w:lang w:val="en-GB"/>
+        </w:rPr>
+      </w:pPr>
+      <w:bookmarkStart w:id="6" w:name="_Toc476569878"/>
+      <w:r>
+        <w:rPr>
+          <w:lang w:val="en-GB"/>
+        </w:rPr>
+        <w:lastRenderedPageBreak/>
+        <w:t>Version</w:t>
+      </w:r>
+      <w:bookmarkEnd w:id="6"/>
     </w:p>
     <w:p>
       <w:pPr>
@@ -2037,19 +2976,7 @@
         <w:rPr>
           <w:lang w:val="en-GB"/>
         </w:rPr>
-        <w:t>CRM Service Layer</w:t>
-      </w:r>
-      <w:r>
-        <w:rPr>
-          <w:lang w:val="en-GB"/>
-        </w:rPr>
-        <w:t xml:space="preserve"> Client</w:t>
-      </w:r>
-      <w:r>
-        <w:rPr>
-          <w:lang w:val="en-GB"/>
-        </w:rPr>
-        <w:t>: 1.0.0.1</w:t>
+        <w:t>CRM Solution Version: 1.0.0.35</w:t>
       </w:r>
     </w:p>
     <w:p>
@@ -2062,7 +2989,7 @@
         <w:rPr>
           <w:lang w:val="en-GB"/>
         </w:rPr>
-        <w:t>Web Job – Allocation: 1.0.0.0</w:t>
+        <w:t>CRM Service Layer: 1.0.0.1</w:t>
       </w:r>
     </w:p>
     <w:p>
@@ -2075,21 +3002,20 @@
         <w:rPr>
           <w:lang w:val="en-GB"/>
         </w:rPr>
-        <w:t>Web Job – Deallocation: 1.0.0.0</w:t>
+        <w:t>CRM Service Layer Client: 1.0.0.1</w:t>
       </w:r>
     </w:p>
     <w:p>
       <w:pPr>
-        <w:pStyle w:val="Heading2"/>
-        <w:rPr>
-          <w:lang w:val="en-GB"/>
-        </w:rPr>
-      </w:pPr>
-      <w:r>
-        <w:rPr>
-          <w:lang w:val="en-GB"/>
-        </w:rPr>
-        <w:t>High Level Steps</w:t>
+        <w:rPr>
+          <w:lang w:val="en-GB"/>
+        </w:rPr>
+      </w:pPr>
+      <w:r>
+        <w:rPr>
+          <w:lang w:val="en-GB"/>
+        </w:rPr>
+        <w:t>Web Job – Allocation: 1.0.0.0</w:t>
       </w:r>
     </w:p>
     <w:p>
@@ -2102,38 +3028,184 @@
         <w:rPr>
           <w:lang w:val="en-GB"/>
         </w:rPr>
-        <w:t>Deploy Thomas Cook v1.0.0.</w:t>
-      </w:r>
-      <w:r>
-        <w:rPr>
-          <w:lang w:val="en-GB"/>
-        </w:rPr>
-        <w:t>35 solution</w:t>
-      </w:r>
-      <w:r>
-        <w:rPr>
-          <w:lang w:val="en-GB"/>
-        </w:rPr>
-        <w:t xml:space="preserve"> from release folder in</w:t>
-      </w:r>
-      <w:r>
-        <w:rPr>
-          <w:lang w:val="en-GB"/>
-        </w:rPr>
-        <w:t>t</w:t>
-      </w:r>
-      <w:r>
-        <w:rPr>
-          <w:lang w:val="en-GB"/>
-        </w:rPr>
-        <w:t xml:space="preserve">o </w:t>
-      </w:r>
-      <w:r>
-        <w:rPr>
-          <w:lang w:val="en-GB"/>
-        </w:rPr>
-        <w:t>the QA CRM system.</w:t>
-      </w:r>
+        <w:t>Web Job – Deallocation: 1.0.0.0</w:t>
+      </w:r>
+    </w:p>
+    <w:p>
+      <w:pPr>
+        <w:rPr>
+          <w:lang w:val="en-GB"/>
+        </w:rPr>
+      </w:pPr>
+    </w:p>
+    <w:p>
+      <w:pPr>
+        <w:pStyle w:val="Heading2"/>
+        <w:rPr>
+          <w:lang w:val="en-GB"/>
+        </w:rPr>
+      </w:pPr>
+      <w:bookmarkStart w:id="7" w:name="_Toc476569879"/>
+      <w:r>
+        <w:rPr>
+          <w:lang w:val="en-GB"/>
+        </w:rPr>
+        <w:t>High Level Steps</w:t>
+      </w:r>
+      <w:bookmarkEnd w:id="7"/>
+    </w:p>
+    <w:p>
+      <w:pPr>
+        <w:rPr>
+          <w:lang w:val="en-GB"/>
+        </w:rPr>
+      </w:pPr>
+    </w:p>
+    <w:p>
+      <w:pPr>
+        <w:pStyle w:val="Heading3"/>
+        <w:rPr>
+          <w:lang w:val="en-GB"/>
+        </w:rPr>
+      </w:pPr>
+      <w:bookmarkStart w:id="8" w:name="_Toc476569880"/>
+      <w:r>
+        <w:rPr>
+          <w:lang w:val="en-GB"/>
+        </w:rPr>
+        <w:t>CRM Solutions and Data</w:t>
+      </w:r>
+      <w:bookmarkEnd w:id="8"/>
+    </w:p>
+    <w:p>
+      <w:pPr>
+        <w:rPr>
+          <w:b/>
+          <w:lang w:val="en-GB"/>
+        </w:rPr>
+      </w:pPr>
+      <w:r>
+        <w:rPr>
+          <w:lang w:val="en-GB"/>
+        </w:rPr>
+        <w:t xml:space="preserve">Copy contents of </w:t>
+      </w:r>
+      <w:r>
+        <w:rPr>
+          <w:b/>
+          <w:lang w:val="en-GB"/>
+        </w:rPr>
+        <w:t>CRM Deployment Package</w:t>
+      </w:r>
+      <w:r>
+        <w:rPr>
+          <w:lang w:val="en-GB"/>
+        </w:rPr>
+        <w:t xml:space="preserve"> and paste it into </w:t>
+      </w:r>
+      <w:r>
+        <w:rPr>
+          <w:b/>
+          <w:lang w:val="en-GB"/>
+        </w:rPr>
+        <w:t>SDK\Tools\</w:t>
+      </w:r>
+      <w:proofErr w:type="spellStart"/>
+      <w:r>
+        <w:rPr>
+          <w:b/>
+          <w:lang w:val="en-GB"/>
+        </w:rPr>
+        <w:t>PackageDeployer</w:t>
+      </w:r>
+      <w:proofErr w:type="spellEnd"/>
+      <w:r>
+        <w:rPr>
+          <w:b/>
+          <w:lang w:val="en-GB"/>
+        </w:rPr>
+        <w:t xml:space="preserve">. </w:t>
+      </w:r>
+    </w:p>
+    <w:p>
+      <w:pPr>
+        <w:rPr>
+          <w:lang w:val="en-GB"/>
+        </w:rPr>
+      </w:pPr>
+      <w:r>
+        <w:rPr>
+          <w:lang w:val="en-GB"/>
+        </w:rPr>
+        <w:t xml:space="preserve">Run </w:t>
+      </w:r>
+      <w:r>
+        <w:rPr>
+          <w:b/>
+          <w:lang w:val="en-GB"/>
+        </w:rPr>
+        <w:t>PackageDeployer.exe</w:t>
+      </w:r>
+      <w:bookmarkStart w:id="9" w:name="_GoBack"/>
+      <w:bookmarkEnd w:id="9"/>
+    </w:p>
+    <w:p>
+      <w:pPr>
+        <w:pStyle w:val="Heading3"/>
+        <w:rPr>
+          <w:lang w:val="en-GB"/>
+        </w:rPr>
+      </w:pPr>
+      <w:bookmarkStart w:id="10" w:name="_Toc476569881"/>
+      <w:r>
+        <w:rPr>
+          <w:lang w:val="en-GB"/>
+        </w:rPr>
+        <w:t>MSD Service Layer</w:t>
+      </w:r>
+      <w:bookmarkEnd w:id="10"/>
+    </w:p>
+    <w:p>
+      <w:pPr>
+        <w:rPr>
+          <w:lang w:val="en-GB"/>
+        </w:rPr>
+      </w:pPr>
+      <w:r>
+        <w:rPr>
+          <w:lang w:val="en-GB"/>
+        </w:rPr>
+        <w:t xml:space="preserve">Open </w:t>
+      </w:r>
+      <w:proofErr w:type="spellStart"/>
+      <w:r>
+        <w:rPr>
+          <w:b/>
+          <w:lang w:val="en-GB"/>
+        </w:rPr>
+        <w:t>web.config</w:t>
+      </w:r>
+      <w:proofErr w:type="spellEnd"/>
+      <w:r>
+        <w:rPr>
+          <w:lang w:val="en-GB"/>
+        </w:rPr>
+        <w:t xml:space="preserve"> </w:t>
+      </w:r>
+      <w:r>
+        <w:rPr>
+          <w:lang w:val="en-GB"/>
+        </w:rPr>
+        <w:t xml:space="preserve">and point CRM connection to </w:t>
+      </w:r>
+      <w:hyperlink r:id="rId7" w:history="1">
+        <w:r>
+          <w:rPr>
+            <w:rStyle w:val="Hyperlink"/>
+          </w:rPr>
+          <w:t>https://thomascooksit.crm4.dynamics.com</w:t>
+        </w:r>
+      </w:hyperlink>
     </w:p>
     <w:p>
       <w:pPr>
@@ -2144,50 +3216,19 @@
           <w:szCs w:val="19"/>
         </w:rPr>
       </w:pPr>
-      <w:bookmarkStart w:id="0" w:name="_GoBack"/>
-      <w:bookmarkEnd w:id="0"/>
-      <w:r>
-        <w:rPr>
-          <w:lang w:val="en-GB"/>
-        </w:rPr>
-        <w:t xml:space="preserve">Open </w:t>
-      </w:r>
-      <w:proofErr w:type="spellStart"/>
-      <w:r>
-        <w:rPr>
-          <w:lang w:val="en-GB"/>
-        </w:rPr>
-        <w:t>web.config</w:t>
-      </w:r>
-      <w:proofErr w:type="spellEnd"/>
-      <w:r>
-        <w:rPr>
-          <w:lang w:val="en-GB"/>
-        </w:rPr>
-        <w:t xml:space="preserve"> and modify the connection string to point to QA CRM instance. </w:t>
-      </w:r>
-      <w:r>
-        <w:rPr>
-          <w:lang w:val="en-GB"/>
-        </w:rPr>
-        <w:t xml:space="preserve">Publish and deploy </w:t>
-      </w:r>
-      <w:proofErr w:type="spellStart"/>
-      <w:r>
-        <w:rPr>
-          <w:b/>
-          <w:lang w:val="en-GB"/>
-        </w:rPr>
-        <w:t>Tc.Crm.Service</w:t>
-      </w:r>
-      <w:proofErr w:type="spellEnd"/>
-      <w:r>
-        <w:rPr>
-          <w:lang w:val="en-GB"/>
-        </w:rPr>
-        <w:t xml:space="preserve"> project to </w:t>
-      </w:r>
-      <w:hyperlink r:id="rId5" w:history="1">
+      <w:r>
+        <w:rPr>
+          <w:lang w:val="en-GB"/>
+        </w:rPr>
+        <w:t>Publish to</w:t>
+      </w:r>
+      <w:r>
+        <w:rPr>
+          <w:lang w:val="en-GB"/>
+        </w:rPr>
+        <w:t xml:space="preserve"> </w:t>
+      </w:r>
+      <w:hyperlink r:id="rId8" w:history="1">
         <w:r>
           <w:rPr>
             <w:rStyle w:val="Hyperlink"/>
@@ -2207,15 +3248,64 @@
         </w:rPr>
         <w:t xml:space="preserve"> </w:t>
       </w:r>
+      <w:r>
+        <w:rPr>
+          <w:lang w:val="en-GB"/>
+        </w:rPr>
+        <w:t>from Vis</w:t>
+      </w:r>
+      <w:r>
+        <w:rPr>
+          <w:lang w:val="en-GB"/>
+        </w:rPr>
+        <w:t>u</w:t>
+      </w:r>
+      <w:r>
+        <w:rPr>
+          <w:lang w:val="en-GB"/>
+        </w:rPr>
+        <w:t>al Studio</w:t>
+      </w:r>
     </w:p>
     <w:p>
       <w:pPr>
-        <w:rPr>
-          <w:rFonts w:ascii="Consolas" w:hAnsi="Consolas" w:cs="Consolas"/>
-          <w:sz w:val="19"/>
-          <w:szCs w:val="19"/>
-        </w:rPr>
-      </w:pPr>
+        <w:pStyle w:val="Heading3"/>
+      </w:pPr>
+      <w:bookmarkStart w:id="11" w:name="_Toc476569882"/>
+      <w:r>
+        <w:t>MSD Web Jobs</w:t>
+      </w:r>
+      <w:bookmarkEnd w:id="11"/>
+    </w:p>
+    <w:p>
+      <w:pPr>
+        <w:pStyle w:val="Heading4"/>
+        <w:rPr>
+          <w:lang w:val="en-GB"/>
+        </w:rPr>
+      </w:pPr>
+      <w:proofErr w:type="spellStart"/>
+      <w:r>
+        <w:rPr>
+          <w:lang w:val="en-GB"/>
+        </w:rPr>
+        <w:t>Tc.Crm.WebJob.</w:t>
+      </w:r>
+      <w:r>
+        <w:rPr>
+          <w:lang w:val="en-GB"/>
+        </w:rPr>
+        <w:t>A</w:t>
+      </w:r>
+      <w:r>
+        <w:rPr>
+          <w:lang w:val="en-GB"/>
+        </w:rPr>
+        <w:t>llocateResortTeam</w:t>
+      </w:r>
+      <w:proofErr w:type="spellEnd"/>
+    </w:p>
+    <w:p>
       <w:r>
         <w:rPr>
           <w:lang w:val="en-GB"/>
@@ -2225,46 +3315,59 @@
       <w:proofErr w:type="spellStart"/>
       <w:r>
         <w:rPr>
-          <w:lang w:val="en-GB"/>
-        </w:rPr>
-        <w:t>web.config</w:t>
+          <w:b/>
+          <w:lang w:val="en-GB"/>
+        </w:rPr>
+        <w:t>app</w:t>
+      </w:r>
+      <w:r>
+        <w:rPr>
+          <w:b/>
+          <w:lang w:val="en-GB"/>
+        </w:rPr>
+        <w:t>.config</w:t>
       </w:r>
       <w:proofErr w:type="spellEnd"/>
       <w:r>
         <w:rPr>
           <w:lang w:val="en-GB"/>
         </w:rPr>
-        <w:t xml:space="preserve"> and modify the connection string to point to QA CRM instance. </w:t>
-      </w:r>
-      <w:r>
-        <w:rPr>
-          <w:lang w:val="en-GB"/>
-        </w:rPr>
-        <w:t xml:space="preserve">Publish and deploy </w:t>
-      </w:r>
-      <w:proofErr w:type="spellStart"/>
-      <w:r>
-        <w:rPr>
-          <w:b/>
-          <w:lang w:val="en-GB"/>
-        </w:rPr>
-        <w:t>Tc.Crm.</w:t>
-      </w:r>
-      <w:r>
-        <w:rPr>
-          <w:b/>
-          <w:lang w:val="en-GB"/>
-        </w:rPr>
-        <w:t>WebJob.AllocateResortTeam</w:t>
-      </w:r>
-      <w:proofErr w:type="spellEnd"/>
-      <w:r>
-        <w:rPr>
-          <w:lang w:val="en-GB"/>
-        </w:rPr>
-        <w:t xml:space="preserve"> project to </w:t>
-      </w:r>
-      <w:hyperlink r:id="rId6" w:history="1">
+        <w:t xml:space="preserve"> and point CRM connection to </w:t>
+      </w:r>
+      <w:hyperlink r:id="rId9" w:history="1">
+        <w:r>
+          <w:rPr>
+            <w:rStyle w:val="Hyperlink"/>
+          </w:rPr>
+          <w:t>https://thomascooksit.crm4.dynamics.com</w:t>
+        </w:r>
+      </w:hyperlink>
+    </w:p>
+    <w:p>
+      <w:pPr>
+        <w:rPr>
+          <w:lang w:val="en-GB"/>
+        </w:rPr>
+      </w:pPr>
+      <w:r>
+        <w:rPr>
+          <w:lang w:val="en-GB"/>
+        </w:rPr>
+        <w:t xml:space="preserve">Publish </w:t>
+      </w:r>
+      <w:r>
+        <w:rPr>
+          <w:lang w:val="en-GB"/>
+        </w:rPr>
+        <w:t>to</w:t>
+      </w:r>
+      <w:r>
+        <w:rPr>
+          <w:lang w:val="en-GB"/>
+        </w:rPr>
+        <w:t xml:space="preserve"> </w:t>
+      </w:r>
+      <w:hyperlink r:id="rId10" w:history="1">
         <w:r>
           <w:rPr>
             <w:rStyle w:val="Hyperlink"/>
@@ -2275,15 +3378,64 @@
           <w:t>https://tcsit-ne.azurewebsites.net/</w:t>
         </w:r>
       </w:hyperlink>
-    </w:p>
-    <w:p>
-      <w:pPr>
-        <w:rPr>
+      <w:r>
+        <w:rPr>
+          <w:rStyle w:val="Hyperlink"/>
           <w:rFonts w:ascii="Consolas" w:hAnsi="Consolas" w:cs="Consolas"/>
           <w:sz w:val="19"/>
           <w:szCs w:val="19"/>
-        </w:rPr>
-      </w:pPr>
+          <w:u w:val="none"/>
+        </w:rPr>
+        <w:t xml:space="preserve">  </w:t>
+      </w:r>
+      <w:r>
+        <w:rPr>
+          <w:lang w:val="en-GB"/>
+        </w:rPr>
+        <w:t>from Vis</w:t>
+      </w:r>
+      <w:r>
+        <w:rPr>
+          <w:lang w:val="en-GB"/>
+        </w:rPr>
+        <w:t>u</w:t>
+      </w:r>
+      <w:r>
+        <w:rPr>
+          <w:lang w:val="en-GB"/>
+        </w:rPr>
+        <w:t>al Studio</w:t>
+      </w:r>
+    </w:p>
+    <w:p>
+      <w:pPr>
+        <w:pStyle w:val="Heading4"/>
+        <w:rPr>
+          <w:lang w:val="en-GB"/>
+        </w:rPr>
+      </w:pPr>
+      <w:proofErr w:type="spellStart"/>
+      <w:r>
+        <w:rPr>
+          <w:lang w:val="en-GB"/>
+        </w:rPr>
+        <w:t>Tc.Crm.WebJob.</w:t>
+      </w:r>
+      <w:r>
+        <w:rPr>
+          <w:lang w:val="en-GB"/>
+        </w:rPr>
+        <w:t>Dea</w:t>
+      </w:r>
+      <w:r>
+        <w:rPr>
+          <w:lang w:val="en-GB"/>
+        </w:rPr>
+        <w:t>llocateResortTeam</w:t>
+      </w:r>
+      <w:proofErr w:type="spellEnd"/>
+    </w:p>
+    <w:p>
       <w:r>
         <w:rPr>
           <w:lang w:val="en-GB"/>
@@ -2293,39 +3445,59 @@
       <w:proofErr w:type="spellStart"/>
       <w:r>
         <w:rPr>
-          <w:lang w:val="en-GB"/>
-        </w:rPr>
-        <w:t>web.config</w:t>
+          <w:b/>
+          <w:lang w:val="en-GB"/>
+        </w:rPr>
+        <w:t>app</w:t>
+      </w:r>
+      <w:r>
+        <w:rPr>
+          <w:b/>
+          <w:lang w:val="en-GB"/>
+        </w:rPr>
+        <w:t>.config</w:t>
       </w:r>
       <w:proofErr w:type="spellEnd"/>
       <w:r>
         <w:rPr>
           <w:lang w:val="en-GB"/>
         </w:rPr>
-        <w:t xml:space="preserve"> and modify the connection string to point to QA CRM instance. </w:t>
-      </w:r>
-      <w:r>
-        <w:rPr>
-          <w:lang w:val="en-GB"/>
-        </w:rPr>
-        <w:t xml:space="preserve">Publish and deploy </w:t>
-      </w:r>
-      <w:proofErr w:type="spellStart"/>
-      <w:r>
-        <w:rPr>
-          <w:b/>
-          <w:lang w:val="en-GB"/>
-        </w:rPr>
-        <w:t>Tc.Crm.WebJob.DeallocateResortTeam</w:t>
-      </w:r>
-      <w:proofErr w:type="spellEnd"/>
-      <w:r>
-        <w:rPr>
-          <w:lang w:val="en-GB"/>
-        </w:rPr>
-        <w:t xml:space="preserve"> project to </w:t>
-      </w:r>
-      <w:hyperlink r:id="rId7" w:history="1">
+        <w:t xml:space="preserve"> and point CRM connection to </w:t>
+      </w:r>
+      <w:hyperlink r:id="rId11" w:history="1">
+        <w:r>
+          <w:rPr>
+            <w:rStyle w:val="Hyperlink"/>
+          </w:rPr>
+          <w:t>https://thomascooksit.crm4.dynamics.com</w:t>
+        </w:r>
+      </w:hyperlink>
+    </w:p>
+    <w:p>
+      <w:pPr>
+        <w:rPr>
+          <w:lang w:val="en-GB"/>
+        </w:rPr>
+      </w:pPr>
+      <w:r>
+        <w:rPr>
+          <w:lang w:val="en-GB"/>
+        </w:rPr>
+        <w:t xml:space="preserve">Publish </w:t>
+      </w:r>
+      <w:r>
+        <w:rPr>
+          <w:lang w:val="en-GB"/>
+        </w:rPr>
+        <w:t>to</w:t>
+      </w:r>
+      <w:r>
+        <w:rPr>
+          <w:lang w:val="en-GB"/>
+        </w:rPr>
+        <w:t xml:space="preserve"> </w:t>
+      </w:r>
+      <w:hyperlink r:id="rId12" w:history="1">
         <w:r>
           <w:rPr>
             <w:rStyle w:val="Hyperlink"/>
@@ -2336,10 +3508,57 @@
           <w:t>https://tcsit-ne.azurewebsites.net/</w:t>
         </w:r>
       </w:hyperlink>
+      <w:r>
+        <w:rPr>
+          <w:rStyle w:val="Hyperlink"/>
+          <w:rFonts w:ascii="Consolas" w:hAnsi="Consolas" w:cs="Consolas"/>
+          <w:sz w:val="19"/>
+          <w:szCs w:val="19"/>
+          <w:u w:val="none"/>
+        </w:rPr>
+        <w:t xml:space="preserve">  </w:t>
+      </w:r>
+      <w:r>
+        <w:rPr>
+          <w:lang w:val="en-GB"/>
+        </w:rPr>
+        <w:t>from Vis</w:t>
+      </w:r>
+      <w:r>
+        <w:rPr>
+          <w:lang w:val="en-GB"/>
+        </w:rPr>
+        <w:t>u</w:t>
+      </w:r>
+      <w:r>
+        <w:rPr>
+          <w:lang w:val="en-GB"/>
+        </w:rPr>
+        <w:t>al Studio</w:t>
+      </w:r>
     </w:p>
     <w:p>
       <w:pPr>
         <w:rPr>
+          <w:rFonts w:ascii="Consolas" w:hAnsi="Consolas" w:cs="Consolas"/>
+          <w:sz w:val="19"/>
+          <w:szCs w:val="19"/>
+        </w:rPr>
+      </w:pPr>
+    </w:p>
+    <w:p>
+      <w:pPr>
+        <w:pStyle w:val="Heading3"/>
+      </w:pPr>
+      <w:bookmarkStart w:id="12" w:name="_Toc476569883"/>
+      <w:r>
+        <w:t>Client</w:t>
+      </w:r>
+      <w:bookmarkEnd w:id="12"/>
+    </w:p>
+    <w:p>
+      <w:pPr>
+        <w:rPr>
           <w:lang w:val="en-GB"/>
         </w:rPr>
       </w:pPr>
@@ -2382,7 +3601,7 @@
         </w:rPr>
         <w:t xml:space="preserve">Confluence location </w:t>
       </w:r>
-      <w:hyperlink r:id="rId8" w:history="1">
+      <w:hyperlink r:id="rId13" w:history="1">
         <w:r>
           <w:rPr>
             <w:rStyle w:val="Hyperlink"/>
@@ -2968,6 +4187,50 @@
       <w:szCs w:val="26"/>
     </w:rPr>
   </w:style>
+  <w:style w:type="paragraph" w:styleId="Heading3">
+    <w:name w:val="heading 3"/>
+    <w:basedOn w:val="Normal"/>
+    <w:next w:val="Normal"/>
+    <w:link w:val="Heading3Char"/>
+    <w:uiPriority w:val="9"/>
+    <w:unhideWhenUsed/>
+    <w:qFormat/>
+    <w:rsid w:val="00147C94"/>
+    <w:pPr>
+      <w:keepNext/>
+      <w:keepLines/>
+      <w:spacing w:before="40" w:after="0"/>
+      <w:outlineLvl w:val="2"/>
+    </w:pPr>
+    <w:rPr>
+      <w:rFonts w:asciiTheme="majorHAnsi" w:eastAsiaTheme="majorEastAsia" w:hAnsiTheme="majorHAnsi" w:cstheme="majorBidi"/>
+      <w:color w:val="1F3763" w:themeColor="accent1" w:themeShade="7F"/>
+      <w:sz w:val="24"/>
+      <w:szCs w:val="24"/>
+    </w:rPr>
+  </w:style>
+  <w:style w:type="paragraph" w:styleId="Heading4">
+    <w:name w:val="heading 4"/>
+    <w:basedOn w:val="Normal"/>
+    <w:next w:val="Normal"/>
+    <w:link w:val="Heading4Char"/>
+    <w:uiPriority w:val="9"/>
+    <w:unhideWhenUsed/>
+    <w:qFormat/>
+    <w:rsid w:val="00147C94"/>
+    <w:pPr>
+      <w:keepNext/>
+      <w:keepLines/>
+      <w:spacing w:before="40" w:after="0"/>
+      <w:outlineLvl w:val="3"/>
+    </w:pPr>
+    <w:rPr>
+      <w:rFonts w:asciiTheme="majorHAnsi" w:eastAsiaTheme="majorEastAsia" w:hAnsiTheme="majorHAnsi" w:cstheme="majorBidi"/>
+      <w:i/>
+      <w:iCs/>
+      <w:color w:val="2F5496" w:themeColor="accent1" w:themeShade="BF"/>
+    </w:rPr>
+  </w:style>
   <w:style w:type="character" w:default="1" w:styleId="DefaultParagraphFont">
     <w:name w:val="Default Paragraph Font"/>
     <w:uiPriority w:val="1"/>
@@ -3142,6 +4405,82 @@
       <w:color w:val="0563C1" w:themeColor="hyperlink"/>
       <w:u w:val="single"/>
     </w:rPr>
+  </w:style>
+  <w:style w:type="character" w:customStyle="1" w:styleId="Heading3Char">
+    <w:name w:val="Heading 3 Char"/>
+    <w:basedOn w:val="DefaultParagraphFont"/>
+    <w:link w:val="Heading3"/>
+    <w:uiPriority w:val="9"/>
+    <w:rsid w:val="00147C94"/>
+    <w:rPr>
+      <w:rFonts w:asciiTheme="majorHAnsi" w:eastAsiaTheme="majorEastAsia" w:hAnsiTheme="majorHAnsi" w:cstheme="majorBidi"/>
+      <w:color w:val="1F3763" w:themeColor="accent1" w:themeShade="7F"/>
+      <w:sz w:val="24"/>
+      <w:szCs w:val="24"/>
+    </w:rPr>
+  </w:style>
+  <w:style w:type="character" w:customStyle="1" w:styleId="Heading4Char">
+    <w:name w:val="Heading 4 Char"/>
+    <w:basedOn w:val="DefaultParagraphFont"/>
+    <w:link w:val="Heading4"/>
+    <w:uiPriority w:val="9"/>
+    <w:rsid w:val="00147C94"/>
+    <w:rPr>
+      <w:rFonts w:asciiTheme="majorHAnsi" w:eastAsiaTheme="majorEastAsia" w:hAnsiTheme="majorHAnsi" w:cstheme="majorBidi"/>
+      <w:i/>
+      <w:iCs/>
+      <w:color w:val="2F5496" w:themeColor="accent1" w:themeShade="BF"/>
+    </w:rPr>
+  </w:style>
+  <w:style w:type="paragraph" w:styleId="TOCHeading">
+    <w:name w:val="TOC Heading"/>
+    <w:basedOn w:val="Heading1"/>
+    <w:next w:val="Normal"/>
+    <w:uiPriority w:val="39"/>
+    <w:unhideWhenUsed/>
+    <w:qFormat/>
+    <w:rsid w:val="0058553D"/>
+    <w:pPr>
+      <w:outlineLvl w:val="9"/>
+    </w:pPr>
+  </w:style>
+  <w:style w:type="paragraph" w:styleId="TOC1">
+    <w:name w:val="toc 1"/>
+    <w:basedOn w:val="Normal"/>
+    <w:next w:val="Normal"/>
+    <w:autoRedefine/>
+    <w:uiPriority w:val="39"/>
+    <w:unhideWhenUsed/>
+    <w:rsid w:val="0058553D"/>
+    <w:pPr>
+      <w:spacing w:after="100"/>
+    </w:pPr>
+  </w:style>
+  <w:style w:type="paragraph" w:styleId="TOC2">
+    <w:name w:val="toc 2"/>
+    <w:basedOn w:val="Normal"/>
+    <w:next w:val="Normal"/>
+    <w:autoRedefine/>
+    <w:uiPriority w:val="39"/>
+    <w:unhideWhenUsed/>
+    <w:rsid w:val="0058553D"/>
+    <w:pPr>
+      <w:spacing w:after="100"/>
+      <w:ind w:left="220"/>
+    </w:pPr>
+  </w:style>
+  <w:style w:type="paragraph" w:styleId="TOC3">
+    <w:name w:val="toc 3"/>
+    <w:basedOn w:val="Normal"/>
+    <w:next w:val="Normal"/>
+    <w:autoRedefine/>
+    <w:uiPriority w:val="39"/>
+    <w:unhideWhenUsed/>
+    <w:rsid w:val="0058553D"/>
+    <w:pPr>
+      <w:spacing w:after="100"/>
+      <w:ind w:left="440"/>
+    </w:pPr>
   </w:style>
 </w:styles>
 </file>
@@ -3439,4 +4778,16 @@
     </a:ext>
   </a:extLst>
 </a:theme>
+</file>
+
+<file path=customXml/item1.xml><?xml version="1.0" encoding="utf-8"?>
+<b:Sources xmlns:b="http://schemas.openxmlformats.org/officeDocument/2006/bibliography" xmlns="http://schemas.openxmlformats.org/officeDocument/2006/bibliography" SelectedStyle="\APASixthEditionOfficeOnline.xsl" StyleName="APA" Version="6"/>
+</file>
+
+<file path=customXml/itemProps1.xml><?xml version="1.0" encoding="utf-8"?>
+<ds:datastoreItem xmlns:ds="http://schemas.openxmlformats.org/officeDocument/2006/customXml" ds:itemID="{DFA33508-A00C-4B0C-B4EA-E5045FF39FBF}">
+  <ds:schemaRefs>
+    <ds:schemaRef ds:uri="http://schemas.openxmlformats.org/officeDocument/2006/bibliography"/>
+  </ds:schemaRefs>
+</ds:datastoreItem>
 </file>
</xml_diff>